<commit_message>
Added gift card page, 404 template page
</commit_message>
<xml_diff>
--- a/timesheets/Haidari-Timesheet-1.docx
+++ b/timesheets/Haidari-Timesheet-1.docx
@@ -4,7 +4,7 @@
   <w:body>
     <w:p>
       <w:pPr>
-        <w:pStyle w:val="Corps"/>
+        <w:pStyle w:val="Corps A"/>
         <w:tabs>
           <w:tab w:val="left" w:pos="8505"/>
         </w:tabs>
@@ -20,12 +20,12 @@
           <wp:anchor distT="57150" distB="57150" distL="57150" distR="57150" simplePos="0" relativeHeight="251659264" behindDoc="0" locked="0" layoutInCell="1" allowOverlap="1">
             <wp:simplePos x="0" y="0"/>
             <wp:positionH relativeFrom="page">
-              <wp:posOffset>457199</wp:posOffset>
+              <wp:posOffset>457198</wp:posOffset>
             </wp:positionH>
             <wp:positionV relativeFrom="line">
               <wp:posOffset>0</wp:posOffset>
             </wp:positionV>
-            <wp:extent cx="1371600" cy="748665"/>
+            <wp:extent cx="1371600" cy="748666"/>
             <wp:effectExtent l="0" t="0" r="0" b="0"/>
             <wp:wrapThrough wrapText="bothSides" distL="57150" distR="57150">
               <wp:wrapPolygon edited="1">
@@ -336,7 +336,7 @@
                   <pic:spPr>
                     <a:xfrm>
                       <a:off x="0" y="0"/>
-                      <a:ext cx="1371600" cy="748665"/>
+                      <a:ext cx="1371600" cy="748666"/>
                     </a:xfrm>
                     <a:prstGeom prst="rect">
                       <a:avLst/>
@@ -399,7 +399,7 @@
     </w:p>
     <w:p>
       <w:pPr>
-        <w:pStyle w:val="Corps"/>
+        <w:pStyle w:val="Corps A"/>
         <w:tabs>
           <w:tab w:val="left" w:pos="8505"/>
         </w:tabs>
@@ -408,7 +408,7 @@
     </w:p>
     <w:p>
       <w:pPr>
-        <w:pStyle w:val="Corps"/>
+        <w:pStyle w:val="Corps A"/>
         <w:tabs>
           <w:tab w:val="left" w:pos="8505"/>
         </w:tabs>
@@ -417,7 +417,7 @@
     </w:p>
     <w:p>
       <w:pPr>
-        <w:pStyle w:val="Corps"/>
+        <w:pStyle w:val="Corps A"/>
         <w:tabs>
           <w:tab w:val="left" w:pos="8505"/>
         </w:tabs>
@@ -426,7 +426,7 @@
     </w:p>
     <w:p>
       <w:pPr>
-        <w:pStyle w:val="Corps"/>
+        <w:pStyle w:val="Corps A"/>
         <w:tabs>
           <w:tab w:val="left" w:pos="8505"/>
         </w:tabs>
@@ -443,7 +443,7 @@
     </w:p>
     <w:p>
       <w:pPr>
-        <w:pStyle w:val="Corps"/>
+        <w:pStyle w:val="Corps A"/>
         <w:tabs>
           <w:tab w:val="left" w:pos="8505"/>
         </w:tabs>
@@ -466,7 +466,7 @@
     </w:p>
     <w:p>
       <w:pPr>
-        <w:pStyle w:val="Corps"/>
+        <w:pStyle w:val="Corps A"/>
         <w:tabs>
           <w:tab w:val="left" w:pos="8505"/>
         </w:tabs>
@@ -480,7 +480,7 @@
     </w:p>
     <w:p>
       <w:pPr>
-        <w:pStyle w:val="Corps"/>
+        <w:pStyle w:val="Corps A"/>
         <w:tabs>
           <w:tab w:val="left" w:pos="8505"/>
         </w:tabs>
@@ -492,7 +492,7 @@
     </w:p>
     <w:p>
       <w:pPr>
-        <w:pStyle w:val="Corps"/>
+        <w:pStyle w:val="Corps A"/>
         <w:tabs>
           <w:tab w:val="left" w:pos="8505"/>
         </w:tabs>
@@ -504,7 +504,24 @@
           <w:rtl w:val="0"/>
           <w:lang w:val="en-US"/>
         </w:rPr>
-        <w:t>Start Date: 2/24/202</w:t>
+        <w:t>Start Date: 2/24/2025</w:t>
+      </w:r>
+    </w:p>
+    <w:p>
+      <w:pPr>
+        <w:pStyle w:val="Corps A"/>
+        <w:tabs>
+          <w:tab w:val="left" w:pos="8505"/>
+        </w:tabs>
+        <w:spacing w:after="0" w:line="480" w:lineRule="auto"/>
+      </w:pPr>
+      <w:r>
+        <w:rPr>
+          <w:rStyle w:val="Aucun"/>
+          <w:rtl w:val="0"/>
+          <w:lang w:val="de-DE"/>
+        </w:rPr>
+        <w:t>End Date: 3/9/202</w:t>
       </w:r>
       <w:r>
         <w:rPr>
@@ -517,30 +534,7 @@
     </w:p>
     <w:p>
       <w:pPr>
-        <w:pStyle w:val="Corps"/>
-        <w:tabs>
-          <w:tab w:val="left" w:pos="8505"/>
-        </w:tabs>
-        <w:spacing w:after="0" w:line="480" w:lineRule="auto"/>
-      </w:pPr>
-      <w:r>
-        <w:rPr>
-          <w:rtl w:val="0"/>
-          <w:lang w:val="de-DE"/>
-        </w:rPr>
-        <w:t>End Date: 3/9/202</w:t>
-      </w:r>
-      <w:r>
-        <w:rPr>
-          <w:rtl w:val="0"/>
-          <w:lang w:val="en-US"/>
-        </w:rPr>
-        <w:t>5</w:t>
-      </w:r>
-    </w:p>
-    <w:p>
-      <w:pPr>
-        <w:pStyle w:val="Corps"/>
+        <w:pStyle w:val="Corps A"/>
         <w:tabs>
           <w:tab w:val="left" w:pos="8505"/>
         </w:tabs>
@@ -557,7 +551,7 @@
     </w:p>
     <w:p>
       <w:pPr>
-        <w:pStyle w:val="Corps"/>
+        <w:pStyle w:val="Corps A"/>
         <w:tabs>
           <w:tab w:val="left" w:pos="8505"/>
         </w:tabs>
@@ -576,7 +570,7 @@
       <w:tblPr>
         <w:tblW w:w="9442" w:type="dxa"/>
         <w:jc w:val="left"/>
-        <w:tblInd w:w="108" w:type="dxa"/>
+        <w:tblInd w:w="216" w:type="dxa"/>
         <w:tblBorders>
           <w:top w:val="single" w:color="ffffff" w:sz="8" w:space="0" w:shadow="0" w:frame="0"/>
           <w:left w:val="single" w:color="ffffff" w:sz="8" w:space="0" w:shadow="0" w:frame="0"/>
@@ -620,7 +614,7 @@
           </w:tcPr>
           <w:p>
             <w:pPr>
-              <w:pStyle w:val="Corps"/>
+              <w:pStyle w:val="Corps A"/>
               <w:tabs>
                 <w:tab w:val="left" w:pos="8505"/>
               </w:tabs>
@@ -665,7 +659,7 @@
           </w:tcPr>
           <w:p>
             <w:pPr>
-              <w:pStyle w:val="Corps"/>
+              <w:pStyle w:val="Corps A"/>
               <w:tabs>
                 <w:tab w:val="left" w:pos="8505"/>
               </w:tabs>
@@ -711,7 +705,7 @@
           </w:tcPr>
           <w:p>
             <w:pPr>
-              <w:pStyle w:val="Corps"/>
+              <w:pStyle w:val="Corps A"/>
               <w:tabs>
                 <w:tab w:val="left" w:pos="8505"/>
               </w:tabs>
@@ -765,54 +759,20 @@
           </w:tcPr>
           <w:p>
             <w:pPr>
-              <w:keepNext w:val="0"/>
-              <w:keepLines w:val="0"/>
-              <w:pageBreakBefore w:val="0"/>
-              <w:widowControl w:val="1"/>
-              <w:shd w:val="clear" w:color="auto" w:fill="auto"/>
-              <w:tabs>
-                <w:tab w:val="left" w:pos="8505"/>
-              </w:tabs>
-              <w:suppressAutoHyphens w:val="0"/>
-              <w:bidi w:val="0"/>
-              <w:spacing w:before="0" w:after="0" w:line="240" w:lineRule="auto"/>
-              <w:ind w:left="0" w:right="0" w:firstLine="0"/>
-              <w:jc w:val="both"/>
-              <w:outlineLvl w:val="9"/>
-              <w:rPr>
-                <w:rtl w:val="0"/>
-              </w:rPr>
+              <w:pStyle w:val="Corps A"/>
             </w:pPr>
             <w:r>
               <w:rPr>
-                <w:rFonts w:ascii="Calibri" w:cs="Arial Unicode MS" w:hAnsi="Calibri" w:eastAsia="Arial Unicode MS"/>
-                <w:b w:val="0"/>
-                <w:bCs w:val="0"/>
-                <w:i w:val="0"/>
-                <w:iCs w:val="0"/>
-                <w:caps w:val="0"/>
-                <w:smallCaps w:val="0"/>
-                <w:strike w:val="0"/>
-                <w:dstrike w:val="0"/>
-                <w:outline w:val="0"/>
-                <w:color w:val="000000"/>
-                <w:spacing w:val="0"/>
-                <w:kern w:val="0"/>
-                <w:position w:val="0"/>
+                <w:rStyle w:val="Aucun"/>
                 <w:sz w:val="22"/>
                 <w:szCs w:val="22"/>
-                <w:u w:val="none" w:color="000000"/>
                 <w:shd w:val="nil" w:color="auto" w:fill="auto"/>
-                <w:vertAlign w:val="baseline"/>
                 <w:rtl w:val="0"/>
-                <w14:textOutline>
+                <w:lang w:val="en-US"/>
+                <w14:textOutline w14:w="12700" w14:cap="flat">
                   <w14:noFill/>
+                  <w14:miter w14:lim="400000"/>
                 </w14:textOutline>
-                <w14:textFill>
-                  <w14:solidFill>
-                    <w14:srgbClr w14:val="000000"/>
-                  </w14:solidFill>
-                </w14:textFill>
               </w:rPr>
               <w:t>Added headings to homepage, familiarized with code base</w:t>
             </w:r>
@@ -838,54 +798,20 @@
           </w:tcPr>
           <w:p>
             <w:pPr>
-              <w:keepNext w:val="0"/>
-              <w:keepLines w:val="0"/>
-              <w:pageBreakBefore w:val="0"/>
-              <w:widowControl w:val="1"/>
-              <w:shd w:val="clear" w:color="auto" w:fill="auto"/>
-              <w:tabs>
-                <w:tab w:val="left" w:pos="8505"/>
-              </w:tabs>
-              <w:suppressAutoHyphens w:val="0"/>
-              <w:bidi w:val="0"/>
-              <w:spacing w:before="0" w:after="0" w:line="240" w:lineRule="auto"/>
-              <w:ind w:left="0" w:right="0" w:firstLine="0"/>
-              <w:jc w:val="center"/>
-              <w:outlineLvl w:val="9"/>
-              <w:rPr>
-                <w:rtl w:val="0"/>
-              </w:rPr>
+              <w:pStyle w:val="Corps A"/>
             </w:pPr>
             <w:r>
               <w:rPr>
-                <w:rFonts w:ascii="Calibri" w:cs="Arial Unicode MS" w:hAnsi="Calibri" w:eastAsia="Arial Unicode MS"/>
-                <w:b w:val="0"/>
-                <w:bCs w:val="0"/>
-                <w:i w:val="0"/>
-                <w:iCs w:val="0"/>
-                <w:caps w:val="0"/>
-                <w:smallCaps w:val="0"/>
-                <w:strike w:val="0"/>
-                <w:dstrike w:val="0"/>
-                <w:outline w:val="0"/>
-                <w:color w:val="000000"/>
-                <w:spacing w:val="0"/>
-                <w:kern w:val="0"/>
-                <w:position w:val="0"/>
+                <w:rStyle w:val="Aucun"/>
                 <w:sz w:val="22"/>
                 <w:szCs w:val="22"/>
-                <w:u w:val="none" w:color="000000"/>
                 <w:shd w:val="nil" w:color="auto" w:fill="auto"/>
-                <w:vertAlign w:val="baseline"/>
                 <w:rtl w:val="0"/>
-                <w14:textOutline>
+                <w:lang w:val="en-US"/>
+                <w14:textOutline w14:w="12700" w14:cap="flat">
                   <w14:noFill/>
+                  <w14:miter w14:lim="400000"/>
                 </w14:textOutline>
-                <w14:textFill>
-                  <w14:solidFill>
-                    <w14:srgbClr w14:val="000000"/>
-                  </w14:solidFill>
-                </w14:textFill>
               </w:rPr>
               <w:t>2/26/2025</w:t>
             </w:r>
@@ -911,54 +837,20 @@
           </w:tcPr>
           <w:p>
             <w:pPr>
-              <w:keepNext w:val="0"/>
-              <w:keepLines w:val="0"/>
-              <w:pageBreakBefore w:val="0"/>
-              <w:widowControl w:val="1"/>
-              <w:shd w:val="clear" w:color="auto" w:fill="auto"/>
-              <w:tabs>
-                <w:tab w:val="left" w:pos="8505"/>
-              </w:tabs>
-              <w:suppressAutoHyphens w:val="0"/>
-              <w:bidi w:val="0"/>
-              <w:spacing w:before="0" w:after="0" w:line="240" w:lineRule="auto"/>
-              <w:ind w:left="0" w:right="0" w:firstLine="0"/>
-              <w:jc w:val="center"/>
-              <w:outlineLvl w:val="9"/>
-              <w:rPr>
-                <w:rtl w:val="0"/>
-              </w:rPr>
+              <w:pStyle w:val="Corps A"/>
             </w:pPr>
             <w:r>
               <w:rPr>
-                <w:rFonts w:ascii="Calibri" w:cs="Arial Unicode MS" w:hAnsi="Calibri" w:eastAsia="Arial Unicode MS"/>
-                <w:b w:val="0"/>
-                <w:bCs w:val="0"/>
-                <w:i w:val="0"/>
-                <w:iCs w:val="0"/>
-                <w:caps w:val="0"/>
-                <w:smallCaps w:val="0"/>
-                <w:strike w:val="0"/>
-                <w:dstrike w:val="0"/>
-                <w:outline w:val="0"/>
-                <w:color w:val="000000"/>
-                <w:spacing w:val="0"/>
-                <w:kern w:val="0"/>
-                <w:position w:val="0"/>
+                <w:rStyle w:val="Aucun"/>
                 <w:sz w:val="22"/>
                 <w:szCs w:val="22"/>
-                <w:u w:val="none" w:color="000000"/>
                 <w:shd w:val="nil" w:color="auto" w:fill="auto"/>
-                <w:vertAlign w:val="baseline"/>
                 <w:rtl w:val="0"/>
-                <w14:textOutline>
+                <w:lang w:val="en-US"/>
+                <w14:textOutline w14:w="12700" w14:cap="flat">
                   <w14:noFill/>
+                  <w14:miter w14:lim="400000"/>
                 </w14:textOutline>
-                <w14:textFill>
-                  <w14:solidFill>
-                    <w14:srgbClr w14:val="000000"/>
-                  </w14:solidFill>
-                </w14:textFill>
               </w:rPr>
               <w:t>2</w:t>
             </w:r>
@@ -992,56 +884,139 @@
           </w:tcPr>
           <w:p>
             <w:pPr>
-              <w:keepNext w:val="0"/>
-              <w:keepLines w:val="0"/>
-              <w:pageBreakBefore w:val="0"/>
-              <w:widowControl w:val="1"/>
-              <w:shd w:val="clear" w:color="auto" w:fill="auto"/>
-              <w:tabs>
-                <w:tab w:val="left" w:pos="8505"/>
-              </w:tabs>
-              <w:suppressAutoHyphens w:val="0"/>
-              <w:bidi w:val="0"/>
-              <w:spacing w:before="0" w:after="0" w:line="240" w:lineRule="auto"/>
-              <w:ind w:left="0" w:right="0" w:firstLine="0"/>
-              <w:jc w:val="both"/>
-              <w:outlineLvl w:val="9"/>
+              <w:pStyle w:val="Corps A"/>
+            </w:pPr>
+            <w:r>
               <w:rPr>
+                <w:rStyle w:val="Aucun"/>
+                <w:sz w:val="22"/>
+                <w:szCs w:val="22"/>
+                <w:shd w:val="nil" w:color="auto" w:fill="auto"/>
                 <w:rtl w:val="0"/>
+                <w:lang w:val="en-US"/>
+                <w14:textOutline w14:w="12700" w14:cap="flat">
+                  <w14:noFill/>
+                  <w14:miter w14:lim="400000"/>
+                </w14:textOutline>
               </w:rPr>
+              <w:t>Added image upload ability, small style fixes</w:t>
+            </w:r>
+          </w:p>
+        </w:tc>
+        <w:tc>
+          <w:tcPr>
+            <w:tcW w:type="dxa" w:w="1411"/>
+            <w:tcBorders>
+              <w:top w:val="nil"/>
+              <w:left w:val="single" w:color="000000" w:sz="4" w:space="0" w:shadow="0" w:frame="0"/>
+              <w:bottom w:val="nil"/>
+              <w:right w:val="single" w:color="000000" w:sz="4" w:space="0" w:shadow="0" w:frame="0"/>
+            </w:tcBorders>
+            <w:shd w:val="clear" w:color="auto" w:fill="e0e0e0"/>
+            <w:tcMar>
+              <w:top w:type="dxa" w:w="80"/>
+              <w:left w:type="dxa" w:w="80"/>
+              <w:bottom w:type="dxa" w:w="80"/>
+              <w:right w:type="dxa" w:w="80"/>
+            </w:tcMar>
+            <w:vAlign w:val="top"/>
+          </w:tcPr>
+          <w:p>
+            <w:pPr>
+              <w:pStyle w:val="Corps A"/>
+            </w:pPr>
+            <w:r>
+              <w:rPr>
+                <w:rStyle w:val="Aucun"/>
+                <w:sz w:val="22"/>
+                <w:szCs w:val="22"/>
+                <w:shd w:val="nil" w:color="auto" w:fill="auto"/>
+                <w:rtl w:val="0"/>
+                <w:lang w:val="en-US"/>
+                <w14:textOutline w14:w="12700" w14:cap="flat">
+                  <w14:noFill/>
+                  <w14:miter w14:lim="400000"/>
+                </w14:textOutline>
+              </w:rPr>
+              <w:t>2/27/2025</w:t>
+            </w:r>
+          </w:p>
+        </w:tc>
+        <w:tc>
+          <w:tcPr>
+            <w:tcW w:type="dxa" w:w="1641"/>
+            <w:tcBorders>
+              <w:top w:val="nil"/>
+              <w:left w:val="single" w:color="000000" w:sz="4" w:space="0" w:shadow="0" w:frame="0"/>
+              <w:bottom w:val="nil"/>
+              <w:right w:val="single" w:color="000000" w:sz="4" w:space="0" w:shadow="0" w:frame="0"/>
+            </w:tcBorders>
+            <w:shd w:val="clear" w:color="auto" w:fill="e0e0e0"/>
+            <w:tcMar>
+              <w:top w:type="dxa" w:w="80"/>
+              <w:left w:type="dxa" w:w="80"/>
+              <w:bottom w:type="dxa" w:w="80"/>
+              <w:right w:type="dxa" w:w="80"/>
+            </w:tcMar>
+            <w:vAlign w:val="top"/>
+          </w:tcPr>
+          <w:p>
+            <w:pPr>
+              <w:pStyle w:val="Corps A"/>
+            </w:pPr>
+            <w:r>
+              <w:rPr>
+                <w:rStyle w:val="Aucun"/>
+                <w:sz w:val="22"/>
+                <w:szCs w:val="22"/>
+                <w:shd w:val="nil" w:color="auto" w:fill="auto"/>
+                <w:rtl w:val="0"/>
+                <w:lang w:val="en-US"/>
+                <w14:textOutline w14:w="12700" w14:cap="flat">
+                  <w14:noFill/>
+                  <w14:miter w14:lim="400000"/>
+                </w14:textOutline>
+              </w:rPr>
+              <w:t>2</w:t>
+            </w:r>
+          </w:p>
+        </w:tc>
+      </w:tr>
+      <w:tr>
+        <w:tblPrEx>
+          <w:shd w:val="clear" w:color="auto" w:fill="fbd5ca"/>
+        </w:tblPrEx>
+        <w:trPr>
+          <w:trHeight w:val="508" w:hRule="atLeast"/>
+        </w:trPr>
+        <w:tc>
+          <w:tcPr>
+            <w:tcW w:type="dxa" w:w="6390"/>
+            <w:tcBorders>
+              <w:top w:val="nil"/>
+              <w:left w:val="nil"/>
+              <w:bottom w:val="nil"/>
+              <w:right w:val="single" w:color="000000" w:sz="4" w:space="0" w:shadow="0" w:frame="0"/>
+            </w:tcBorders>
+            <w:shd w:val="clear" w:color="auto" w:fill="auto"/>
+            <w:tcMar>
+              <w:top w:type="dxa" w:w="80"/>
+              <w:left w:type="dxa" w:w="80"/>
+              <w:bottom w:type="dxa" w:w="80"/>
+              <w:right w:type="dxa" w:w="80"/>
+            </w:tcMar>
+            <w:vAlign w:val="top"/>
+          </w:tcPr>
+          <w:p>
+            <w:pPr>
+              <w:pStyle w:val="Corps A"/>
             </w:pPr>
             <w:r>
               <w:rPr>
                 <w:rFonts w:ascii="Calibri" w:cs="Arial Unicode MS" w:hAnsi="Calibri" w:eastAsia="Arial Unicode MS"/>
-                <w:b w:val="0"/>
-                <w:bCs w:val="0"/>
-                <w:i w:val="0"/>
-                <w:iCs w:val="0"/>
-                <w:caps w:val="0"/>
-                <w:smallCaps w:val="0"/>
-                <w:strike w:val="0"/>
-                <w:dstrike w:val="0"/>
-                <w:outline w:val="0"/>
-                <w:color w:val="000000"/>
-                <w:spacing w:val="0"/>
-                <w:kern w:val="0"/>
-                <w:position w:val="0"/>
-                <w:sz w:val="22"/>
-                <w:szCs w:val="22"/>
-                <w:u w:val="none" w:color="000000"/>
-                <w:shd w:val="nil" w:color="auto" w:fill="auto"/>
-                <w:vertAlign w:val="baseline"/>
                 <w:rtl w:val="0"/>
-                <w14:textOutline>
-                  <w14:noFill/>
-                </w14:textOutline>
-                <w14:textFill>
-                  <w14:solidFill>
-                    <w14:srgbClr w14:val="000000"/>
-                  </w14:solidFill>
-                </w14:textFill>
               </w:rPr>
-              <w:t>Added image upload ability, small style fixes</w:t>
+              <w:t xml:space="preserve">Added thank you page, and autoresponse functionality for contact us form </w:t>
             </w:r>
           </w:p>
         </w:tc>
@@ -1054,7 +1029,7 @@
               <w:bottom w:val="nil"/>
               <w:right w:val="single" w:color="000000" w:sz="4" w:space="0" w:shadow="0" w:frame="0"/>
             </w:tcBorders>
-            <w:shd w:val="clear" w:color="auto" w:fill="e0e0e0"/>
+            <w:shd w:val="clear" w:color="auto" w:fill="auto"/>
             <w:tcMar>
               <w:top w:type="dxa" w:w="80"/>
               <w:left w:type="dxa" w:w="80"/>
@@ -1065,56 +1040,14 @@
           </w:tcPr>
           <w:p>
             <w:pPr>
-              <w:keepNext w:val="0"/>
-              <w:keepLines w:val="0"/>
-              <w:pageBreakBefore w:val="0"/>
-              <w:widowControl w:val="1"/>
-              <w:shd w:val="clear" w:color="auto" w:fill="auto"/>
-              <w:tabs>
-                <w:tab w:val="left" w:pos="8505"/>
-              </w:tabs>
-              <w:suppressAutoHyphens w:val="0"/>
-              <w:bidi w:val="0"/>
-              <w:spacing w:before="0" w:after="0" w:line="240" w:lineRule="auto"/>
-              <w:ind w:left="0" w:right="0" w:firstLine="0"/>
-              <w:jc w:val="center"/>
-              <w:outlineLvl w:val="9"/>
-              <w:rPr>
-                <w:rtl w:val="0"/>
-              </w:rPr>
+              <w:pStyle w:val="Corps A"/>
             </w:pPr>
             <w:r>
               <w:rPr>
                 <w:rFonts w:ascii="Calibri" w:cs="Arial Unicode MS" w:hAnsi="Calibri" w:eastAsia="Arial Unicode MS"/>
-                <w:b w:val="0"/>
-                <w:bCs w:val="0"/>
-                <w:i w:val="0"/>
-                <w:iCs w:val="0"/>
-                <w:caps w:val="0"/>
-                <w:smallCaps w:val="0"/>
-                <w:strike w:val="0"/>
-                <w:dstrike w:val="0"/>
-                <w:outline w:val="0"/>
-                <w:color w:val="000000"/>
-                <w:spacing w:val="0"/>
-                <w:kern w:val="0"/>
-                <w:position w:val="0"/>
-                <w:sz w:val="22"/>
-                <w:szCs w:val="22"/>
-                <w:u w:val="none" w:color="000000"/>
-                <w:shd w:val="nil" w:color="auto" w:fill="auto"/>
-                <w:vertAlign w:val="baseline"/>
                 <w:rtl w:val="0"/>
-                <w14:textOutline>
-                  <w14:noFill/>
-                </w14:textOutline>
-                <w14:textFill>
-                  <w14:solidFill>
-                    <w14:srgbClr w14:val="000000"/>
-                  </w14:solidFill>
-                </w14:textFill>
               </w:rPr>
-              <w:t>2/27/2025</w:t>
+              <w:t>2/28/2025</w:t>
             </w:r>
           </w:p>
         </w:tc>
@@ -1127,7 +1060,7 @@
               <w:bottom w:val="nil"/>
               <w:right w:val="single" w:color="000000" w:sz="4" w:space="0" w:shadow="0" w:frame="0"/>
             </w:tcBorders>
-            <w:shd w:val="clear" w:color="auto" w:fill="e0e0e0"/>
+            <w:shd w:val="clear" w:color="auto" w:fill="auto"/>
             <w:tcMar>
               <w:top w:type="dxa" w:w="80"/>
               <w:left w:type="dxa" w:w="80"/>
@@ -1138,56 +1071,14 @@
           </w:tcPr>
           <w:p>
             <w:pPr>
-              <w:keepNext w:val="0"/>
-              <w:keepLines w:val="0"/>
-              <w:pageBreakBefore w:val="0"/>
-              <w:widowControl w:val="1"/>
-              <w:shd w:val="clear" w:color="auto" w:fill="auto"/>
-              <w:tabs>
-                <w:tab w:val="left" w:pos="8505"/>
-              </w:tabs>
-              <w:suppressAutoHyphens w:val="0"/>
-              <w:bidi w:val="0"/>
-              <w:spacing w:before="0" w:after="0" w:line="240" w:lineRule="auto"/>
-              <w:ind w:left="0" w:right="0" w:firstLine="0"/>
-              <w:jc w:val="center"/>
-              <w:outlineLvl w:val="9"/>
-              <w:rPr>
-                <w:rtl w:val="0"/>
-              </w:rPr>
+              <w:pStyle w:val="Corps A"/>
             </w:pPr>
             <w:r>
               <w:rPr>
                 <w:rFonts w:ascii="Calibri" w:cs="Arial Unicode MS" w:hAnsi="Calibri" w:eastAsia="Arial Unicode MS"/>
-                <w:b w:val="0"/>
-                <w:bCs w:val="0"/>
-                <w:i w:val="0"/>
-                <w:iCs w:val="0"/>
-                <w:caps w:val="0"/>
-                <w:smallCaps w:val="0"/>
-                <w:strike w:val="0"/>
-                <w:dstrike w:val="0"/>
-                <w:outline w:val="0"/>
-                <w:color w:val="000000"/>
-                <w:spacing w:val="0"/>
-                <w:kern w:val="0"/>
-                <w:position w:val="0"/>
-                <w:sz w:val="22"/>
-                <w:szCs w:val="22"/>
-                <w:u w:val="none" w:color="000000"/>
-                <w:shd w:val="nil" w:color="auto" w:fill="auto"/>
-                <w:vertAlign w:val="baseline"/>
                 <w:rtl w:val="0"/>
-                <w14:textOutline>
-                  <w14:noFill/>
-                </w14:textOutline>
-                <w14:textFill>
-                  <w14:solidFill>
-                    <w14:srgbClr w14:val="000000"/>
-                  </w14:solidFill>
-                </w14:textFill>
               </w:rPr>
-              <w:t>2</w:t>
+              <w:t>0.5</w:t>
             </w:r>
           </w:p>
         </w:tc>
@@ -1208,16 +1099,27 @@
               <w:bottom w:val="nil"/>
               <w:right w:val="single" w:color="000000" w:sz="4" w:space="0" w:shadow="0" w:frame="0"/>
             </w:tcBorders>
-            <w:shd w:val="clear" w:color="auto" w:fill="auto"/>
-            <w:tcMar>
-              <w:top w:type="dxa" w:w="80"/>
-              <w:left w:type="dxa" w:w="80"/>
-              <w:bottom w:type="dxa" w:w="80"/>
-              <w:right w:type="dxa" w:w="80"/>
-            </w:tcMar>
-            <w:vAlign w:val="top"/>
-          </w:tcPr>
-          <w:p/>
+            <w:shd w:val="clear" w:color="auto" w:fill="e0e0e0"/>
+            <w:tcMar>
+              <w:top w:type="dxa" w:w="80"/>
+              <w:left w:type="dxa" w:w="80"/>
+              <w:bottom w:type="dxa" w:w="80"/>
+              <w:right w:type="dxa" w:w="80"/>
+            </w:tcMar>
+            <w:vAlign w:val="top"/>
+          </w:tcPr>
+          <w:p>
+            <w:pPr>
+              <w:pStyle w:val="Corps A"/>
+            </w:pPr>
+            <w:r>
+              <w:rPr>
+                <w:rFonts w:ascii="Calibri" w:cs="Arial Unicode MS" w:hAnsi="Calibri" w:eastAsia="Arial Unicode MS"/>
+                <w:rtl w:val="0"/>
+              </w:rPr>
+              <w:t>Added embedded gift card page, 404 template</w:t>
+            </w:r>
+          </w:p>
         </w:tc>
         <w:tc>
           <w:tcPr>
@@ -1228,16 +1130,27 @@
               <w:bottom w:val="nil"/>
               <w:right w:val="single" w:color="000000" w:sz="4" w:space="0" w:shadow="0" w:frame="0"/>
             </w:tcBorders>
-            <w:shd w:val="clear" w:color="auto" w:fill="auto"/>
-            <w:tcMar>
-              <w:top w:type="dxa" w:w="80"/>
-              <w:left w:type="dxa" w:w="80"/>
-              <w:bottom w:type="dxa" w:w="80"/>
-              <w:right w:type="dxa" w:w="80"/>
-            </w:tcMar>
-            <w:vAlign w:val="top"/>
-          </w:tcPr>
-          <w:p/>
+            <w:shd w:val="clear" w:color="auto" w:fill="e0e0e0"/>
+            <w:tcMar>
+              <w:top w:type="dxa" w:w="80"/>
+              <w:left w:type="dxa" w:w="80"/>
+              <w:bottom w:type="dxa" w:w="80"/>
+              <w:right w:type="dxa" w:w="80"/>
+            </w:tcMar>
+            <w:vAlign w:val="top"/>
+          </w:tcPr>
+          <w:p>
+            <w:pPr>
+              <w:pStyle w:val="Corps A"/>
+            </w:pPr>
+            <w:r>
+              <w:rPr>
+                <w:rFonts w:ascii="Calibri" w:cs="Arial Unicode MS" w:hAnsi="Calibri" w:eastAsia="Arial Unicode MS"/>
+                <w:rtl w:val="0"/>
+              </w:rPr>
+              <w:t>2/29/2025</w:t>
+            </w:r>
+          </w:p>
         </w:tc>
         <w:tc>
           <w:tcPr>
@@ -1248,16 +1161,27 @@
               <w:bottom w:val="nil"/>
               <w:right w:val="single" w:color="000000" w:sz="4" w:space="0" w:shadow="0" w:frame="0"/>
             </w:tcBorders>
-            <w:shd w:val="clear" w:color="auto" w:fill="auto"/>
-            <w:tcMar>
-              <w:top w:type="dxa" w:w="80"/>
-              <w:left w:type="dxa" w:w="80"/>
-              <w:bottom w:type="dxa" w:w="80"/>
-              <w:right w:type="dxa" w:w="80"/>
-            </w:tcMar>
-            <w:vAlign w:val="top"/>
-          </w:tcPr>
-          <w:p/>
+            <w:shd w:val="clear" w:color="auto" w:fill="e0e0e0"/>
+            <w:tcMar>
+              <w:top w:type="dxa" w:w="80"/>
+              <w:left w:type="dxa" w:w="80"/>
+              <w:bottom w:type="dxa" w:w="80"/>
+              <w:right w:type="dxa" w:w="80"/>
+            </w:tcMar>
+            <w:vAlign w:val="top"/>
+          </w:tcPr>
+          <w:p>
+            <w:pPr>
+              <w:pStyle w:val="Corps A"/>
+            </w:pPr>
+            <w:r>
+              <w:rPr>
+                <w:rFonts w:ascii="Calibri" w:cs="Arial Unicode MS" w:hAnsi="Calibri" w:eastAsia="Arial Unicode MS"/>
+                <w:rtl w:val="0"/>
+              </w:rPr>
+              <w:t>1</w:t>
+            </w:r>
+          </w:p>
         </w:tc>
       </w:tr>
       <w:tr>
@@ -1276,7 +1200,7 @@
               <w:bottom w:val="nil"/>
               <w:right w:val="single" w:color="000000" w:sz="4" w:space="0" w:shadow="0" w:frame="0"/>
             </w:tcBorders>
-            <w:shd w:val="clear" w:color="auto" w:fill="e0e0e0"/>
+            <w:shd w:val="clear" w:color="auto" w:fill="auto"/>
             <w:tcMar>
               <w:top w:type="dxa" w:w="80"/>
               <w:left w:type="dxa" w:w="80"/>
@@ -1296,7 +1220,7 @@
               <w:bottom w:val="nil"/>
               <w:right w:val="single" w:color="000000" w:sz="4" w:space="0" w:shadow="0" w:frame="0"/>
             </w:tcBorders>
-            <w:shd w:val="clear" w:color="auto" w:fill="e0e0e0"/>
+            <w:shd w:val="clear" w:color="auto" w:fill="auto"/>
             <w:tcMar>
               <w:top w:type="dxa" w:w="80"/>
               <w:left w:type="dxa" w:w="80"/>
@@ -1316,7 +1240,7 @@
               <w:bottom w:val="nil"/>
               <w:right w:val="single" w:color="000000" w:sz="4" w:space="0" w:shadow="0" w:frame="0"/>
             </w:tcBorders>
-            <w:shd w:val="clear" w:color="auto" w:fill="e0e0e0"/>
+            <w:shd w:val="clear" w:color="auto" w:fill="auto"/>
             <w:tcMar>
               <w:top w:type="dxa" w:w="80"/>
               <w:left w:type="dxa" w:w="80"/>
@@ -1344,7 +1268,7 @@
               <w:bottom w:val="nil"/>
               <w:right w:val="single" w:color="000000" w:sz="4" w:space="0" w:shadow="0" w:frame="0"/>
             </w:tcBorders>
-            <w:shd w:val="clear" w:color="auto" w:fill="auto"/>
+            <w:shd w:val="clear" w:color="auto" w:fill="e0e0e0"/>
             <w:tcMar>
               <w:top w:type="dxa" w:w="80"/>
               <w:left w:type="dxa" w:w="80"/>
@@ -1364,7 +1288,7 @@
               <w:bottom w:val="nil"/>
               <w:right w:val="single" w:color="000000" w:sz="4" w:space="0" w:shadow="0" w:frame="0"/>
             </w:tcBorders>
-            <w:shd w:val="clear" w:color="auto" w:fill="auto"/>
+            <w:shd w:val="clear" w:color="auto" w:fill="e0e0e0"/>
             <w:tcMar>
               <w:top w:type="dxa" w:w="80"/>
               <w:left w:type="dxa" w:w="80"/>
@@ -1384,7 +1308,7 @@
               <w:bottom w:val="nil"/>
               <w:right w:val="single" w:color="000000" w:sz="4" w:space="0" w:shadow="0" w:frame="0"/>
             </w:tcBorders>
-            <w:shd w:val="clear" w:color="auto" w:fill="auto"/>
+            <w:shd w:val="clear" w:color="auto" w:fill="e0e0e0"/>
             <w:tcMar>
               <w:top w:type="dxa" w:w="80"/>
               <w:left w:type="dxa" w:w="80"/>
@@ -1412,7 +1336,7 @@
               <w:bottom w:val="nil"/>
               <w:right w:val="single" w:color="000000" w:sz="4" w:space="0" w:shadow="0" w:frame="0"/>
             </w:tcBorders>
-            <w:shd w:val="clear" w:color="auto" w:fill="e0e0e0"/>
+            <w:shd w:val="clear" w:color="auto" w:fill="auto"/>
             <w:tcMar>
               <w:top w:type="dxa" w:w="80"/>
               <w:left w:type="dxa" w:w="80"/>
@@ -1432,7 +1356,7 @@
               <w:bottom w:val="nil"/>
               <w:right w:val="single" w:color="000000" w:sz="4" w:space="0" w:shadow="0" w:frame="0"/>
             </w:tcBorders>
-            <w:shd w:val="clear" w:color="auto" w:fill="e0e0e0"/>
+            <w:shd w:val="clear" w:color="auto" w:fill="auto"/>
             <w:tcMar>
               <w:top w:type="dxa" w:w="80"/>
               <w:left w:type="dxa" w:w="80"/>
@@ -1452,7 +1376,7 @@
               <w:bottom w:val="nil"/>
               <w:right w:val="single" w:color="000000" w:sz="4" w:space="0" w:shadow="0" w:frame="0"/>
             </w:tcBorders>
-            <w:shd w:val="clear" w:color="auto" w:fill="e0e0e0"/>
+            <w:shd w:val="clear" w:color="auto" w:fill="auto"/>
             <w:tcMar>
               <w:top w:type="dxa" w:w="80"/>
               <w:left w:type="dxa" w:w="80"/>
@@ -1480,7 +1404,7 @@
               <w:bottom w:val="nil"/>
               <w:right w:val="single" w:color="000000" w:sz="4" w:space="0" w:shadow="0" w:frame="0"/>
             </w:tcBorders>
-            <w:shd w:val="clear" w:color="auto" w:fill="auto"/>
+            <w:shd w:val="clear" w:color="auto" w:fill="e0e0e0"/>
             <w:tcMar>
               <w:top w:type="dxa" w:w="80"/>
               <w:left w:type="dxa" w:w="80"/>
@@ -1500,7 +1424,7 @@
               <w:bottom w:val="nil"/>
               <w:right w:val="single" w:color="000000" w:sz="4" w:space="0" w:shadow="0" w:frame="0"/>
             </w:tcBorders>
-            <w:shd w:val="clear" w:color="auto" w:fill="auto"/>
+            <w:shd w:val="clear" w:color="auto" w:fill="e0e0e0"/>
             <w:tcMar>
               <w:top w:type="dxa" w:w="80"/>
               <w:left w:type="dxa" w:w="80"/>
@@ -1520,7 +1444,7 @@
               <w:bottom w:val="nil"/>
               <w:right w:val="single" w:color="000000" w:sz="4" w:space="0" w:shadow="0" w:frame="0"/>
             </w:tcBorders>
-            <w:shd w:val="clear" w:color="auto" w:fill="auto"/>
+            <w:shd w:val="clear" w:color="auto" w:fill="e0e0e0"/>
             <w:tcMar>
               <w:top w:type="dxa" w:w="80"/>
               <w:left w:type="dxa" w:w="80"/>
@@ -1548,7 +1472,7 @@
               <w:bottom w:val="nil"/>
               <w:right w:val="single" w:color="000000" w:sz="4" w:space="0" w:shadow="0" w:frame="0"/>
             </w:tcBorders>
-            <w:shd w:val="clear" w:color="auto" w:fill="e0e0e0"/>
+            <w:shd w:val="clear" w:color="auto" w:fill="auto"/>
             <w:tcMar>
               <w:top w:type="dxa" w:w="80"/>
               <w:left w:type="dxa" w:w="80"/>
@@ -1568,7 +1492,7 @@
               <w:bottom w:val="nil"/>
               <w:right w:val="single" w:color="000000" w:sz="4" w:space="0" w:shadow="0" w:frame="0"/>
             </w:tcBorders>
-            <w:shd w:val="clear" w:color="auto" w:fill="e0e0e0"/>
+            <w:shd w:val="clear" w:color="auto" w:fill="auto"/>
             <w:tcMar>
               <w:top w:type="dxa" w:w="80"/>
               <w:left w:type="dxa" w:w="80"/>
@@ -1588,7 +1512,7 @@
               <w:bottom w:val="nil"/>
               <w:right w:val="single" w:color="000000" w:sz="4" w:space="0" w:shadow="0" w:frame="0"/>
             </w:tcBorders>
-            <w:shd w:val="clear" w:color="auto" w:fill="e0e0e0"/>
+            <w:shd w:val="clear" w:color="auto" w:fill="auto"/>
             <w:tcMar>
               <w:top w:type="dxa" w:w="80"/>
               <w:left w:type="dxa" w:w="80"/>
@@ -1616,74 +1540,6 @@
               <w:bottom w:val="nil"/>
               <w:right w:val="single" w:color="000000" w:sz="4" w:space="0" w:shadow="0" w:frame="0"/>
             </w:tcBorders>
-            <w:shd w:val="clear" w:color="auto" w:fill="auto"/>
-            <w:tcMar>
-              <w:top w:type="dxa" w:w="80"/>
-              <w:left w:type="dxa" w:w="80"/>
-              <w:bottom w:type="dxa" w:w="80"/>
-              <w:right w:type="dxa" w:w="80"/>
-            </w:tcMar>
-            <w:vAlign w:val="top"/>
-          </w:tcPr>
-          <w:p/>
-        </w:tc>
-        <w:tc>
-          <w:tcPr>
-            <w:tcW w:type="dxa" w:w="1411"/>
-            <w:tcBorders>
-              <w:top w:val="nil"/>
-              <w:left w:val="single" w:color="000000" w:sz="4" w:space="0" w:shadow="0" w:frame="0"/>
-              <w:bottom w:val="nil"/>
-              <w:right w:val="single" w:color="000000" w:sz="4" w:space="0" w:shadow="0" w:frame="0"/>
-            </w:tcBorders>
-            <w:shd w:val="clear" w:color="auto" w:fill="auto"/>
-            <w:tcMar>
-              <w:top w:type="dxa" w:w="80"/>
-              <w:left w:type="dxa" w:w="80"/>
-              <w:bottom w:type="dxa" w:w="80"/>
-              <w:right w:type="dxa" w:w="80"/>
-            </w:tcMar>
-            <w:vAlign w:val="top"/>
-          </w:tcPr>
-          <w:p/>
-        </w:tc>
-        <w:tc>
-          <w:tcPr>
-            <w:tcW w:type="dxa" w:w="1641"/>
-            <w:tcBorders>
-              <w:top w:val="nil"/>
-              <w:left w:val="single" w:color="000000" w:sz="4" w:space="0" w:shadow="0" w:frame="0"/>
-              <w:bottom w:val="nil"/>
-              <w:right w:val="single" w:color="000000" w:sz="4" w:space="0" w:shadow="0" w:frame="0"/>
-            </w:tcBorders>
-            <w:shd w:val="clear" w:color="auto" w:fill="auto"/>
-            <w:tcMar>
-              <w:top w:type="dxa" w:w="80"/>
-              <w:left w:type="dxa" w:w="80"/>
-              <w:bottom w:type="dxa" w:w="80"/>
-              <w:right w:type="dxa" w:w="80"/>
-            </w:tcMar>
-            <w:vAlign w:val="top"/>
-          </w:tcPr>
-          <w:p/>
-        </w:tc>
-      </w:tr>
-      <w:tr>
-        <w:tblPrEx>
-          <w:shd w:val="clear" w:color="auto" w:fill="fbd5ca"/>
-        </w:tblPrEx>
-        <w:trPr>
-          <w:trHeight w:val="231" w:hRule="atLeast"/>
-        </w:trPr>
-        <w:tc>
-          <w:tcPr>
-            <w:tcW w:type="dxa" w:w="6390"/>
-            <w:tcBorders>
-              <w:top w:val="nil"/>
-              <w:left w:val="nil"/>
-              <w:bottom w:val="nil"/>
-              <w:right w:val="single" w:color="000000" w:sz="4" w:space="0" w:shadow="0" w:frame="0"/>
-            </w:tcBorders>
             <w:shd w:val="clear" w:color="auto" w:fill="e0e0e0"/>
             <w:tcMar>
               <w:top w:type="dxa" w:w="80"/>
@@ -1809,7 +1665,7 @@
           <w:shd w:val="clear" w:color="auto" w:fill="fbd5ca"/>
         </w:tblPrEx>
         <w:trPr>
-          <w:trHeight w:val="226" w:hRule="atLeast"/>
+          <w:trHeight w:val="305" w:hRule="atLeast"/>
         </w:trPr>
         <w:tc>
           <w:tcPr>
@@ -1875,12 +1731,13 @@
     </w:tbl>
     <w:p>
       <w:pPr>
-        <w:pStyle w:val="Corps"/>
+        <w:pStyle w:val="Corps A"/>
         <w:widowControl w:val="0"/>
         <w:tabs>
           <w:tab w:val="left" w:pos="8505"/>
         </w:tabs>
         <w:spacing w:after="0" w:line="240" w:lineRule="auto"/>
+        <w:ind w:left="108" w:hanging="108"/>
       </w:pPr>
       <w:r/>
     </w:p>
@@ -2074,9 +1931,9 @@
       </w14:textFill>
     </w:rPr>
   </w:style>
-  <w:style w:type="paragraph" w:styleId="Corps">
-    <w:name w:val="Corps"/>
-    <w:next w:val="Corps"/>
+  <w:style w:type="paragraph" w:styleId="Corps A">
+    <w:name w:val="Corps A"/>
+    <w:next w:val="Corps A"/>
     <w:pPr>
       <w:keepNext w:val="0"/>
       <w:keepLines w:val="0"/>
@@ -2110,8 +1967,9 @@
       <w:u w:val="none" w:color="000000"/>
       <w:shd w:val="nil" w:color="auto" w:fill="auto"/>
       <w:vertAlign w:val="baseline"/>
-      <w14:textOutline>
+      <w14:textOutline w14:w="12700" w14:cap="flat">
         <w14:noFill/>
+        <w14:miter w14:lim="400000"/>
       </w14:textOutline>
       <w14:textFill>
         <w14:solidFill>
@@ -2319,17 +2177,17 @@
         <a:solidFill>
           <a:srgbClr val="FFFFFF"/>
         </a:solidFill>
-        <a:ln w="12700" cap="flat">
+        <a:ln w="25400" cap="flat">
           <a:solidFill>
             <a:schemeClr val="accent1"/>
           </a:solidFill>
           <a:prstDash val="solid"/>
-          <a:miter lim="800000"/>
+          <a:round/>
         </a:ln>
         <a:effectLst/>
         <a:sp3d/>
       </a:spPr>
-      <a:bodyPr rot="0" spcFirstLastPara="1" vertOverflow="overflow" horzOverflow="overflow" vert="horz" wrap="square" lIns="45719" tIns="45719" rIns="45719" bIns="45719" numCol="1" spcCol="38100" rtlCol="0" anchor="ctr" upright="0">
+      <a:bodyPr rot="0" spcFirstLastPara="1" vertOverflow="overflow" horzOverflow="overflow" vert="horz" wrap="square" lIns="45718" tIns="45718" rIns="45718" bIns="45718" numCol="1" spcCol="38100" rtlCol="0" anchor="ctr" upright="0">
         <a:spAutoFit/>
       </a:bodyPr>
       <a:lstStyle>
@@ -2357,10 +2215,10 @@
             </a:solidFill>
             <a:effectLst/>
             <a:uFillTx/>
-            <a:latin typeface="Calibri"/>
-            <a:ea typeface="Calibri"/>
-            <a:cs typeface="Calibri"/>
-            <a:sym typeface="Calibri"/>
+            <a:latin typeface="+mn-lt"/>
+            <a:ea typeface="+mn-ea"/>
+            <a:cs typeface="+mn-cs"/>
+            <a:sym typeface="Helvetica Neue"/>
           </a:defRPr>
         </a:defPPr>
         <a:lvl1pPr marL="0" marR="0" indent="0" algn="l" defTabSz="914400" rtl="0" fontAlgn="auto" latinLnBrk="1" hangingPunct="0">
@@ -2608,12 +2466,12 @@
     <a:lnDef>
       <a:spPr>
         <a:noFill/>
-        <a:ln w="12700" cap="flat">
+        <a:ln w="25400" cap="flat">
           <a:solidFill>
             <a:schemeClr val="accent1"/>
           </a:solidFill>
           <a:prstDash val="solid"/>
-          <a:miter lim="800000"/>
+          <a:round/>
         </a:ln>
         <a:effectLst/>
         <a:sp3d/>
@@ -2900,7 +2758,7 @@
         <a:effectLst/>
         <a:sp3d/>
       </a:spPr>
-      <a:bodyPr rot="0" spcFirstLastPara="1" vertOverflow="overflow" horzOverflow="overflow" vert="horz" wrap="square" lIns="45719" tIns="45719" rIns="45719" bIns="45719" numCol="1" spcCol="38100" rtlCol="0" anchor="t" upright="0">
+      <a:bodyPr rot="0" spcFirstLastPara="1" vertOverflow="overflow" horzOverflow="overflow" vert="horz" wrap="square" lIns="45718" tIns="45718" rIns="45718" bIns="45718" numCol="1" spcCol="38100" rtlCol="0" anchor="t" upright="0">
         <a:spAutoFit/>
       </a:bodyPr>
       <a:lstStyle>
@@ -2928,10 +2786,10 @@
             </a:solidFill>
             <a:effectLst/>
             <a:uFillTx/>
-            <a:latin typeface="Calibri"/>
-            <a:ea typeface="Calibri"/>
-            <a:cs typeface="Calibri"/>
-            <a:sym typeface="Calibri"/>
+            <a:latin typeface="+mn-lt"/>
+            <a:ea typeface="+mn-ea"/>
+            <a:cs typeface="+mn-cs"/>
+            <a:sym typeface="Helvetica Neue"/>
           </a:defRPr>
         </a:defPPr>
         <a:lvl1pPr marL="0" marR="0" indent="0" algn="l" defTabSz="914400" rtl="0" fontAlgn="auto" latinLnBrk="1" hangingPunct="0">

</xml_diff>

<commit_message>
Added some accessibility and performance gains, attempted to remove depricated jquery reliance and load nav and footer with vanilla js but failed miserably (reverted to jquery reliance)
</commit_message>
<xml_diff>
--- a/timesheets/Haidari-Timesheet-1.docx
+++ b/timesheets/Haidari-Timesheet-1.docx
@@ -1148,7 +1148,7 @@
                 <w:rFonts w:ascii="Calibri" w:cs="Arial Unicode MS" w:hAnsi="Calibri" w:eastAsia="Arial Unicode MS"/>
                 <w:rtl w:val="0"/>
               </w:rPr>
-              <w:t>2/29/2025</w:t>
+              <w:t>3/01/2025</w:t>
             </w:r>
           </w:p>
         </w:tc>
@@ -1189,7 +1189,7 @@
           <w:shd w:val="clear" w:color="auto" w:fill="fbd5ca"/>
         </w:tblPrEx>
         <w:trPr>
-          <w:trHeight w:val="231" w:hRule="atLeast"/>
+          <w:trHeight w:val="508" w:hRule="atLeast"/>
         </w:trPr>
         <w:tc>
           <w:tcPr>
@@ -1209,7 +1209,18 @@
             </w:tcMar>
             <w:vAlign w:val="top"/>
           </w:tcPr>
-          <w:p/>
+          <w:p>
+            <w:pPr>
+              <w:pStyle w:val="Corps A"/>
+            </w:pPr>
+            <w:r>
+              <w:rPr>
+                <w:rFonts w:ascii="Calibri" w:cs="Arial Unicode MS" w:hAnsi="Calibri" w:eastAsia="Arial Unicode MS"/>
+                <w:rtl w:val="0"/>
+              </w:rPr>
+              <w:t>Worked on improving performance numbers, failed at removing jquery 1.9.1 reliance.</w:t>
+            </w:r>
+          </w:p>
         </w:tc>
         <w:tc>
           <w:tcPr>
@@ -1229,7 +1240,18 @@
             </w:tcMar>
             <w:vAlign w:val="top"/>
           </w:tcPr>
-          <w:p/>
+          <w:p>
+            <w:pPr>
+              <w:pStyle w:val="Corps A"/>
+            </w:pPr>
+            <w:r>
+              <w:rPr>
+                <w:rFonts w:ascii="Calibri" w:cs="Arial Unicode MS" w:hAnsi="Calibri" w:eastAsia="Arial Unicode MS"/>
+                <w:rtl w:val="0"/>
+              </w:rPr>
+              <w:t>3/02/2025</w:t>
+            </w:r>
+          </w:p>
         </w:tc>
         <w:tc>
           <w:tcPr>
@@ -1249,7 +1271,18 @@
             </w:tcMar>
             <w:vAlign w:val="top"/>
           </w:tcPr>
-          <w:p/>
+          <w:p>
+            <w:pPr>
+              <w:pStyle w:val="Corps A"/>
+            </w:pPr>
+            <w:r>
+              <w:rPr>
+                <w:rFonts w:ascii="Calibri" w:cs="Arial Unicode MS" w:hAnsi="Calibri" w:eastAsia="Arial Unicode MS"/>
+                <w:rtl w:val="0"/>
+              </w:rPr>
+              <w:t>3</w:t>
+            </w:r>
+          </w:p>
         </w:tc>
       </w:tr>
       <w:tr>

</xml_diff>